<commit_message>
second commit - update
</commit_message>
<xml_diff>
--- a/codeFights.docx
+++ b/codeFights.docx
@@ -15,7 +15,11 @@
           <w:szCs w:val="24"/>
         </w:rPr>
       </w:pPr>
-      <w:r>
+    </w:p>
+    <w:p>
+      <w:pPr>
+        <w:shd w:val="clear" w:color="auto" w:fill="44BFA3"/>
+        <w:spacing w:after="0" w:line="240" w:lineRule="auto"/>
         <w:rPr>
           <w:rFonts w:ascii="Times New Roman" w:eastAsia="Times New Roman" w:hAnsi="Times New Roman" w:cs="Times New Roman"/>
           <w:b/>
@@ -24,14 +28,10 @@
           <w:sz w:val="24"/>
           <w:szCs w:val="24"/>
         </w:rPr>
-        <w:br/>
-        <w:t>300</w:t>
-      </w:r>
-    </w:p>
-    <w:p>
-      <w:pPr>
-        <w:shd w:val="clear" w:color="auto" w:fill="6F7E8E"/>
-        <w:spacing w:after="0" w:line="240" w:lineRule="auto"/>
+      </w:pPr>
+      <w:bookmarkStart w:id="0" w:name="_GoBack"/>
+      <w:bookmarkEnd w:id="0"/>
+      <w:r>
         <w:rPr>
           <w:rFonts w:ascii="Times New Roman" w:eastAsia="Times New Roman" w:hAnsi="Times New Roman" w:cs="Times New Roman"/>
           <w:b/>
@@ -40,8 +40,14 @@
           <w:sz w:val="24"/>
           <w:szCs w:val="24"/>
         </w:rPr>
-      </w:pPr>
-      <w:r>
+        <w:br/>
+        <w:t>300</w:t>
+      </w:r>
+    </w:p>
+    <w:p>
+      <w:pPr>
+        <w:shd w:val="clear" w:color="auto" w:fill="6F7E8E"/>
+        <w:spacing w:after="0" w:line="240" w:lineRule="auto"/>
         <w:rPr>
           <w:rFonts w:ascii="Times New Roman" w:eastAsia="Times New Roman" w:hAnsi="Times New Roman" w:cs="Times New Roman"/>
           <w:b/>
@@ -50,13 +56,8 @@
           <w:sz w:val="24"/>
           <w:szCs w:val="24"/>
         </w:rPr>
-        <w:t>0</w:t>
-      </w:r>
-    </w:p>
-    <w:p>
-      <w:pPr>
-        <w:shd w:val="clear" w:color="auto" w:fill="6F7E8E"/>
-        <w:spacing w:after="0" w:line="240" w:lineRule="auto"/>
+      </w:pPr>
+      <w:r>
         <w:rPr>
           <w:rFonts w:ascii="Times New Roman" w:eastAsia="Times New Roman" w:hAnsi="Times New Roman" w:cs="Times New Roman"/>
           <w:b/>
@@ -65,8 +66,13 @@
           <w:sz w:val="24"/>
           <w:szCs w:val="24"/>
         </w:rPr>
-      </w:pPr>
-      <w:r>
+        <w:t>0</w:t>
+      </w:r>
+    </w:p>
+    <w:p>
+      <w:pPr>
+        <w:shd w:val="clear" w:color="auto" w:fill="6F7E8E"/>
+        <w:spacing w:after="0" w:line="240" w:lineRule="auto"/>
         <w:rPr>
           <w:rFonts w:ascii="Times New Roman" w:eastAsia="Times New Roman" w:hAnsi="Times New Roman" w:cs="Times New Roman"/>
           <w:b/>
@@ -75,6 +81,16 @@
           <w:sz w:val="24"/>
           <w:szCs w:val="24"/>
         </w:rPr>
+      </w:pPr>
+      <w:r>
+        <w:rPr>
+          <w:rFonts w:ascii="Times New Roman" w:eastAsia="Times New Roman" w:hAnsi="Times New Roman" w:cs="Times New Roman"/>
+          <w:b/>
+          <w:bCs/>
+          <w:color w:val="FFFFFF"/>
+          <w:sz w:val="24"/>
+          <w:szCs w:val="24"/>
+        </w:rPr>
         <w:t>0</w:t>
       </w:r>
     </w:p>
@@ -87,23 +103,13 @@
           <w:szCs w:val="38"/>
         </w:rPr>
       </w:pPr>
-      <w:proofErr w:type="gramStart"/>
       <w:r>
         <w:rPr>
           <w:rFonts w:ascii="Times New Roman" w:eastAsia="Times New Roman" w:hAnsi="Times New Roman" w:cs="Times New Roman"/>
           <w:sz w:val="38"/>
           <w:szCs w:val="38"/>
         </w:rPr>
-        <w:t>300 :</w:t>
-      </w:r>
-      <w:proofErr w:type="gramEnd"/>
-      <w:r>
-        <w:rPr>
-          <w:rFonts w:ascii="Times New Roman" w:eastAsia="Times New Roman" w:hAnsi="Times New Roman" w:cs="Times New Roman"/>
-          <w:sz w:val="38"/>
-          <w:szCs w:val="38"/>
-        </w:rPr>
-        <w:t> 300</w:t>
+        <w:t>300 : 300</w:t>
       </w:r>
     </w:p>
     <w:p>
@@ -453,27 +459,7 @@
           <w:sz w:val="24"/>
           <w:szCs w:val="24"/>
         </w:rPr>
-        <w:t xml:space="preserve">Backing up files is a pretty straightforward process most of the time, but it can get much more complicated when you are backing up to the cloud. Let's assume that </w:t>
-      </w:r>
-      <w:proofErr w:type="spellStart"/>
-      <w:r>
-        <w:rPr>
-          <w:rFonts w:ascii="Arial" w:eastAsia="Times New Roman" w:hAnsi="Arial" w:cs="Arial"/>
-          <w:color w:val="4D4D4D"/>
-          <w:sz w:val="24"/>
-          <w:szCs w:val="24"/>
-        </w:rPr>
-        <w:t>Datto</w:t>
-      </w:r>
-      <w:proofErr w:type="spellEnd"/>
-      <w:r>
-        <w:rPr>
-          <w:rFonts w:ascii="Arial" w:eastAsia="Times New Roman" w:hAnsi="Arial" w:cs="Arial"/>
-          <w:color w:val="4D4D4D"/>
-          <w:sz w:val="24"/>
-          <w:szCs w:val="24"/>
-        </w:rPr>
-        <w:t xml:space="preserve"> backs up files in the cloud in batches. This works well until new files are added to the queue while a batch is already in the process of being backed up. We call these files </w:t>
+        <w:t>Backing up files is a pretty straightforward process most of the time, but it can get much more complicated when you are backing up to the cloud. Let's assume that Datto backs up files in the cloud in batches. This works well until new files are added to the queue while a batch is already in the process of being backed up. We call these files </w:t>
       </w:r>
       <w:r>
         <w:rPr>
@@ -584,25 +570,14 @@
           <w:szCs w:val="24"/>
         </w:rPr>
       </w:pPr>
-      <w:proofErr w:type="gramStart"/>
-      <w:r>
-        <w:rPr>
-          <w:rFonts w:ascii="Consolas" w:eastAsia="Times New Roman" w:hAnsi="Consolas" w:cs="Courier New"/>
-          <w:color w:val="4D4D4D"/>
-          <w:sz w:val="20"/>
-          <w:szCs w:val="20"/>
-        </w:rPr>
-        <w:t>files[</w:t>
-      </w:r>
-      <w:proofErr w:type="gramEnd"/>
-      <w:r>
-        <w:rPr>
-          <w:rFonts w:ascii="Consolas" w:eastAsia="Times New Roman" w:hAnsi="Consolas" w:cs="Courier New"/>
-          <w:color w:val="4D4D4D"/>
-          <w:sz w:val="20"/>
-          <w:szCs w:val="20"/>
-        </w:rPr>
-        <w:t>i][1]</w:t>
+      <w:r>
+        <w:rPr>
+          <w:rFonts w:ascii="Consolas" w:eastAsia="Times New Roman" w:hAnsi="Consolas" w:cs="Courier New"/>
+          <w:color w:val="4D4D4D"/>
+          <w:sz w:val="20"/>
+          <w:szCs w:val="20"/>
+        </w:rPr>
+        <w:t>files[i][1]</w:t>
       </w:r>
       <w:r>
         <w:rPr>
@@ -664,25 +639,14 @@
           <w:szCs w:val="24"/>
         </w:rPr>
       </w:pPr>
-      <w:proofErr w:type="gramStart"/>
-      <w:r>
-        <w:rPr>
-          <w:rFonts w:ascii="Consolas" w:eastAsia="Times New Roman" w:hAnsi="Consolas" w:cs="Courier New"/>
-          <w:color w:val="4D4D4D"/>
-          <w:sz w:val="20"/>
-          <w:szCs w:val="20"/>
-        </w:rPr>
-        <w:t>backups[</w:t>
-      </w:r>
-      <w:proofErr w:type="gramEnd"/>
-      <w:r>
-        <w:rPr>
-          <w:rFonts w:ascii="Consolas" w:eastAsia="Times New Roman" w:hAnsi="Consolas" w:cs="Courier New"/>
-          <w:color w:val="4D4D4D"/>
-          <w:sz w:val="20"/>
-          <w:szCs w:val="20"/>
-        </w:rPr>
-        <w:t>i]</w:t>
+      <w:r>
+        <w:rPr>
+          <w:rFonts w:ascii="Consolas" w:eastAsia="Times New Roman" w:hAnsi="Consolas" w:cs="Courier New"/>
+          <w:color w:val="4D4D4D"/>
+          <w:sz w:val="20"/>
+          <w:szCs w:val="20"/>
+        </w:rPr>
+        <w:t>backups[i]</w:t>
       </w:r>
       <w:r>
         <w:rPr>
@@ -693,7 +657,6 @@
         </w:rPr>
         <w:t> is the time the </w:t>
       </w:r>
-      <w:proofErr w:type="spellStart"/>
       <w:r>
         <w:rPr>
           <w:rFonts w:ascii="Consolas" w:eastAsia="Times New Roman" w:hAnsi="Consolas" w:cs="Courier New"/>
@@ -713,7 +676,6 @@
         </w:rPr>
         <w:t>th</w:t>
       </w:r>
-      <w:proofErr w:type="spellEnd"/>
       <w:r>
         <w:rPr>
           <w:rFonts w:ascii="Arial" w:eastAsia="Times New Roman" w:hAnsi="Arial" w:cs="Arial"/>
@@ -859,7 +821,6 @@
           <w:bdr w:val="none" w:sz="0" w:space="0" w:color="auto" w:frame="1"/>
         </w:rPr>
       </w:pPr>
-      <w:proofErr w:type="gramStart"/>
       <w:r>
         <w:rPr>
           <w:rFonts w:ascii="Consolas" w:eastAsia="Times New Roman" w:hAnsi="Consolas" w:cs="Courier New"/>
@@ -868,18 +829,7 @@
           <w:szCs w:val="20"/>
           <w:bdr w:val="none" w:sz="0" w:space="0" w:color="auto" w:frame="1"/>
         </w:rPr>
-        <w:t>files</w:t>
-      </w:r>
-      <w:proofErr w:type="gramEnd"/>
-      <w:r>
-        <w:rPr>
-          <w:rFonts w:ascii="Consolas" w:eastAsia="Times New Roman" w:hAnsi="Consolas" w:cs="Courier New"/>
-          <w:color w:val="4D4D4D"/>
-          <w:sz w:val="20"/>
-          <w:szCs w:val="20"/>
-          <w:bdr w:val="none" w:sz="0" w:space="0" w:color="auto" w:frame="1"/>
-        </w:rPr>
-        <w:t xml:space="preserve"> = [[461618501, 3], </w:t>
+        <w:t xml:space="preserve">files = [[461618501, 3], </w:t>
       </w:r>
     </w:p>
     <w:p>
@@ -1057,7 +1007,6 @@
           <w:szCs w:val="24"/>
         </w:rPr>
       </w:pPr>
-      <w:proofErr w:type="gramStart"/>
       <w:r>
         <w:rPr>
           <w:rFonts w:ascii="Arial" w:eastAsia="Times New Roman" w:hAnsi="Arial" w:cs="Arial"/>
@@ -1066,17 +1015,7 @@
           <w:szCs w:val="24"/>
         </w:rPr>
         <w:lastRenderedPageBreak/>
-        <w:t>and</w:t>
-      </w:r>
-      <w:proofErr w:type="gramEnd"/>
-      <w:r>
-        <w:rPr>
-          <w:rFonts w:ascii="Arial" w:eastAsia="Times New Roman" w:hAnsi="Arial" w:cs="Arial"/>
-          <w:color w:val="4D4D4D"/>
-          <w:sz w:val="24"/>
-          <w:szCs w:val="24"/>
-        </w:rPr>
-        <w:t> </w:t>
+        <w:t>and </w:t>
       </w:r>
       <w:r>
         <w:rPr>
@@ -1115,25 +1054,14 @@
         </w:rPr>
         <w:br/>
       </w:r>
-      <w:proofErr w:type="spellStart"/>
-      <w:r>
-        <w:rPr>
-          <w:rFonts w:ascii="Consolas" w:eastAsia="Times New Roman" w:hAnsi="Consolas" w:cs="Courier New"/>
-          <w:color w:val="4D4D4D"/>
-          <w:sz w:val="20"/>
-          <w:szCs w:val="20"/>
-        </w:rPr>
-        <w:t>troubleFiles</w:t>
-      </w:r>
-      <w:proofErr w:type="spellEnd"/>
-      <w:r>
-        <w:rPr>
-          <w:rFonts w:ascii="Consolas" w:eastAsia="Times New Roman" w:hAnsi="Consolas" w:cs="Courier New"/>
-          <w:color w:val="4D4D4D"/>
-          <w:sz w:val="20"/>
-          <w:szCs w:val="20"/>
-        </w:rPr>
-        <w:t>(files, backups) = [2, 0, 0, 0, 1]</w:t>
+      <w:r>
+        <w:rPr>
+          <w:rFonts w:ascii="Consolas" w:eastAsia="Times New Roman" w:hAnsi="Consolas" w:cs="Courier New"/>
+          <w:color w:val="4D4D4D"/>
+          <w:sz w:val="20"/>
+          <w:szCs w:val="20"/>
+        </w:rPr>
+        <w:t>troubleFiles(files, backups) = [2, 0, 0, 0, 1]</w:t>
       </w:r>
       <w:r>
         <w:rPr>
@@ -1499,27 +1427,7 @@
           <w:sz w:val="24"/>
           <w:szCs w:val="24"/>
         </w:rPr>
-        <w:t xml:space="preserve">Here is the </w:t>
-      </w:r>
-      <w:proofErr w:type="gramStart"/>
-      <w:r>
-        <w:rPr>
-          <w:rFonts w:ascii="Arial" w:eastAsia="Times New Roman" w:hAnsi="Arial" w:cs="Arial"/>
-          <w:color w:val="4D4D4D"/>
-          <w:sz w:val="24"/>
-          <w:szCs w:val="24"/>
-        </w:rPr>
-        <w:t>backups</w:t>
-      </w:r>
-      <w:proofErr w:type="gramEnd"/>
-      <w:r>
-        <w:rPr>
-          <w:rFonts w:ascii="Arial" w:eastAsia="Times New Roman" w:hAnsi="Arial" w:cs="Arial"/>
-          <w:color w:val="4D4D4D"/>
-          <w:sz w:val="24"/>
-          <w:szCs w:val="24"/>
-        </w:rPr>
-        <w:t xml:space="preserve"> timeline:</w:t>
+        <w:t>Here is the backups timeline:</w:t>
       </w:r>
       <w:r>
         <w:rPr>
@@ -1599,7 +1507,6 @@
           <w:szCs w:val="24"/>
         </w:rPr>
       </w:pPr>
-      <w:proofErr w:type="spellStart"/>
       <w:r>
         <w:rPr>
           <w:rFonts w:ascii="Arial" w:eastAsia="Times New Roman" w:hAnsi="Arial" w:cs="Arial"/>
@@ -1611,7 +1518,6 @@
         </w:rPr>
         <w:t>Input/Output</w:t>
       </w:r>
-      <w:proofErr w:type="spellEnd"/>
     </w:p>
     <w:p>
       <w:pPr>
@@ -1664,31 +1570,7 @@
           <w:sz w:val="24"/>
           <w:szCs w:val="24"/>
         </w:rPr>
-        <w:t xml:space="preserve">[input] </w:t>
-      </w:r>
-      <w:proofErr w:type="spellStart"/>
-      <w:r>
-        <w:rPr>
-          <w:rFonts w:ascii="Arial" w:eastAsia="Times New Roman" w:hAnsi="Arial" w:cs="Arial"/>
-          <w:b/>
-          <w:bCs/>
-          <w:color w:val="4D4D4D"/>
-          <w:sz w:val="24"/>
-          <w:szCs w:val="24"/>
-        </w:rPr>
-        <w:t>array.array.integer</w:t>
-      </w:r>
-      <w:proofErr w:type="spellEnd"/>
-      <w:r>
-        <w:rPr>
-          <w:rFonts w:ascii="Arial" w:eastAsia="Times New Roman" w:hAnsi="Arial" w:cs="Arial"/>
-          <w:b/>
-          <w:bCs/>
-          <w:color w:val="4D4D4D"/>
-          <w:sz w:val="24"/>
-          <w:szCs w:val="24"/>
-        </w:rPr>
-        <w:t xml:space="preserve"> files</w:t>
+        <w:t>[input] array.array.integer files</w:t>
       </w:r>
     </w:p>
     <w:p>
@@ -1703,7 +1585,6 @@
           <w:szCs w:val="24"/>
         </w:rPr>
       </w:pPr>
-      <w:proofErr w:type="gramStart"/>
       <w:r>
         <w:rPr>
           <w:rFonts w:ascii="Arial" w:eastAsia="Times New Roman" w:hAnsi="Arial" w:cs="Arial"/>
@@ -1712,17 +1593,7 @@
           <w:szCs w:val="24"/>
         </w:rPr>
         <w:lastRenderedPageBreak/>
-        <w:t>A non-empty array of files.</w:t>
-      </w:r>
-      <w:proofErr w:type="gramEnd"/>
-      <w:r>
-        <w:rPr>
-          <w:rFonts w:ascii="Arial" w:eastAsia="Times New Roman" w:hAnsi="Arial" w:cs="Arial"/>
-          <w:color w:val="4D4D4D"/>
-          <w:sz w:val="24"/>
-          <w:szCs w:val="24"/>
-        </w:rPr>
-        <w:t xml:space="preserve"> Each file is given as an array of two positive integers, the first one being the time it was added, and the second one being its size. The arrays are sorted by their first elements. If for some </w:t>
+        <w:t>A non-empty array of files. Each file is given as an array of two positive integers, the first one being the time it was added, and the second one being its size. The arrays are sorted by their first elements. If for some </w:t>
       </w:r>
       <w:r>
         <w:rPr>
@@ -1749,27 +1620,7 @@
           <w:sz w:val="20"/>
           <w:szCs w:val="20"/>
         </w:rPr>
-        <w:t>files[i</w:t>
-      </w:r>
-      <w:proofErr w:type="gramStart"/>
-      <w:r>
-        <w:rPr>
-          <w:rFonts w:ascii="Consolas" w:eastAsia="Times New Roman" w:hAnsi="Consolas" w:cs="Courier New"/>
-          <w:color w:val="4D4D4D"/>
-          <w:sz w:val="20"/>
-          <w:szCs w:val="20"/>
-        </w:rPr>
-        <w:t>][</w:t>
-      </w:r>
-      <w:proofErr w:type="gramEnd"/>
-      <w:r>
-        <w:rPr>
-          <w:rFonts w:ascii="Consolas" w:eastAsia="Times New Roman" w:hAnsi="Consolas" w:cs="Courier New"/>
-          <w:color w:val="4D4D4D"/>
-          <w:sz w:val="20"/>
-          <w:szCs w:val="20"/>
-        </w:rPr>
-        <w:t>0] = files[i + 1][0]</w:t>
+        <w:t>files[i][0] = files[i + 1][0]</w:t>
       </w:r>
       <w:r>
         <w:rPr>
@@ -1780,7 +1631,6 @@
         </w:rPr>
         <w:t>, assume that the </w:t>
       </w:r>
-      <w:proofErr w:type="spellStart"/>
       <w:r>
         <w:rPr>
           <w:rFonts w:ascii="Consolas" w:eastAsia="Times New Roman" w:hAnsi="Consolas" w:cs="Courier New"/>
@@ -1800,7 +1650,6 @@
         </w:rPr>
         <w:t>th</w:t>
       </w:r>
-      <w:proofErr w:type="spellEnd"/>
       <w:r>
         <w:rPr>
           <w:rFonts w:ascii="Arial" w:eastAsia="Times New Roman" w:hAnsi="Arial" w:cs="Arial"/>
@@ -1830,29 +1679,8 @@
           <w:sz w:val="20"/>
           <w:szCs w:val="20"/>
         </w:rPr>
-        <w:t xml:space="preserve">1 ≤ </w:t>
-      </w:r>
-      <w:proofErr w:type="spellStart"/>
-      <w:r>
-        <w:rPr>
-          <w:rFonts w:ascii="Consolas" w:eastAsia="Times New Roman" w:hAnsi="Consolas" w:cs="Courier New"/>
-          <w:color w:val="4D4D4D"/>
-          <w:sz w:val="20"/>
-          <w:szCs w:val="20"/>
-        </w:rPr>
-        <w:t>files.length</w:t>
-      </w:r>
-      <w:proofErr w:type="spellEnd"/>
-      <w:r>
-        <w:rPr>
-          <w:rFonts w:ascii="Consolas" w:eastAsia="Times New Roman" w:hAnsi="Consolas" w:cs="Courier New"/>
-          <w:color w:val="4D4D4D"/>
-          <w:sz w:val="20"/>
-          <w:szCs w:val="20"/>
-        </w:rPr>
-        <w:t xml:space="preserve"> ≤ 25</w:t>
-      </w:r>
-      <w:proofErr w:type="gramStart"/>
+        <w:t>1 ≤ files.length ≤ 25</w:t>
+      </w:r>
       <w:r>
         <w:rPr>
           <w:rFonts w:ascii="Arial" w:eastAsia="Times New Roman" w:hAnsi="Arial" w:cs="Arial"/>
@@ -1862,7 +1690,6 @@
         </w:rPr>
         <w:t>,</w:t>
       </w:r>
-      <w:proofErr w:type="gramEnd"/>
       <w:r>
         <w:rPr>
           <w:rFonts w:ascii="Arial" w:eastAsia="Times New Roman" w:hAnsi="Arial" w:cs="Arial"/>
@@ -1971,31 +1798,7 @@
           <w:sz w:val="24"/>
           <w:szCs w:val="24"/>
         </w:rPr>
-        <w:t xml:space="preserve">[input] </w:t>
-      </w:r>
-      <w:proofErr w:type="spellStart"/>
-      <w:r>
-        <w:rPr>
-          <w:rFonts w:ascii="Arial" w:eastAsia="Times New Roman" w:hAnsi="Arial" w:cs="Arial"/>
-          <w:b/>
-          <w:bCs/>
-          <w:color w:val="4D4D4D"/>
-          <w:sz w:val="24"/>
-          <w:szCs w:val="24"/>
-        </w:rPr>
-        <w:t>array.integer</w:t>
-      </w:r>
-      <w:proofErr w:type="spellEnd"/>
-      <w:r>
-        <w:rPr>
-          <w:rFonts w:ascii="Arial" w:eastAsia="Times New Roman" w:hAnsi="Arial" w:cs="Arial"/>
-          <w:b/>
-          <w:bCs/>
-          <w:color w:val="4D4D4D"/>
-          <w:sz w:val="24"/>
-          <w:szCs w:val="24"/>
-        </w:rPr>
-        <w:t xml:space="preserve"> backups</w:t>
+        <w:t>[input] array.integer backups</w:t>
       </w:r>
     </w:p>
     <w:p>
@@ -2019,7 +1822,6 @@
         </w:rPr>
         <w:t>A non-empty sorted array of unique positive integers, where the </w:t>
       </w:r>
-      <w:proofErr w:type="spellStart"/>
       <w:r>
         <w:rPr>
           <w:rFonts w:ascii="Consolas" w:eastAsia="Times New Roman" w:hAnsi="Consolas" w:cs="Courier New"/>
@@ -2039,7 +1841,6 @@
         </w:rPr>
         <w:t>th</w:t>
       </w:r>
-      <w:proofErr w:type="spellEnd"/>
       <w:r>
         <w:rPr>
           <w:rFonts w:ascii="Arial" w:eastAsia="Times New Roman" w:hAnsi="Arial" w:cs="Arial"/>
@@ -2049,7 +1850,6 @@
         </w:rPr>
         <w:t> element is the time the </w:t>
       </w:r>
-      <w:proofErr w:type="spellStart"/>
       <w:r>
         <w:rPr>
           <w:rFonts w:ascii="Consolas" w:eastAsia="Times New Roman" w:hAnsi="Consolas" w:cs="Courier New"/>
@@ -2069,7 +1869,6 @@
         </w:rPr>
         <w:t>th</w:t>
       </w:r>
-      <w:proofErr w:type="spellEnd"/>
       <w:r>
         <w:rPr>
           <w:rFonts w:ascii="Arial" w:eastAsia="Times New Roman" w:hAnsi="Arial" w:cs="Arial"/>
@@ -2099,29 +1898,8 @@
           <w:sz w:val="20"/>
           <w:szCs w:val="20"/>
         </w:rPr>
-        <w:t xml:space="preserve">1 ≤ </w:t>
-      </w:r>
-      <w:proofErr w:type="spellStart"/>
-      <w:r>
-        <w:rPr>
-          <w:rFonts w:ascii="Consolas" w:eastAsia="Times New Roman" w:hAnsi="Consolas" w:cs="Courier New"/>
-          <w:color w:val="4D4D4D"/>
-          <w:sz w:val="20"/>
-          <w:szCs w:val="20"/>
-        </w:rPr>
-        <w:t>backups.length</w:t>
-      </w:r>
-      <w:proofErr w:type="spellEnd"/>
-      <w:r>
-        <w:rPr>
-          <w:rFonts w:ascii="Consolas" w:eastAsia="Times New Roman" w:hAnsi="Consolas" w:cs="Courier New"/>
-          <w:color w:val="4D4D4D"/>
-          <w:sz w:val="20"/>
-          <w:szCs w:val="20"/>
-        </w:rPr>
-        <w:t xml:space="preserve"> ≤ 65</w:t>
-      </w:r>
-      <w:proofErr w:type="gramStart"/>
+        <w:t>1 ≤ backups.length ≤ 65</w:t>
+      </w:r>
       <w:r>
         <w:rPr>
           <w:rFonts w:ascii="Arial" w:eastAsia="Times New Roman" w:hAnsi="Arial" w:cs="Arial"/>
@@ -2131,7 +1909,6 @@
         </w:rPr>
         <w:t>,</w:t>
       </w:r>
-      <w:proofErr w:type="gramEnd"/>
       <w:r>
         <w:rPr>
           <w:rFonts w:ascii="Arial" w:eastAsia="Times New Roman" w:hAnsi="Arial" w:cs="Arial"/>
@@ -2213,21 +1990,8 @@
           <w:sz w:val="24"/>
           <w:szCs w:val="24"/>
         </w:rPr>
-        <w:t xml:space="preserve">[output] </w:t>
-      </w:r>
-      <w:proofErr w:type="spellStart"/>
-      <w:r>
-        <w:rPr>
-          <w:rFonts w:ascii="Arial" w:eastAsia="Times New Roman" w:hAnsi="Arial" w:cs="Arial"/>
-          <w:b/>
-          <w:bCs/>
-          <w:color w:val="4D4D4D"/>
-          <w:sz w:val="24"/>
-          <w:szCs w:val="24"/>
-        </w:rPr>
-        <w:t>array.integer</w:t>
-      </w:r>
-      <w:proofErr w:type="spellEnd"/>
+        <w:t>[output] array.integer</w:t>
+      </w:r>
     </w:p>
     <w:p>
       <w:pPr>
@@ -2268,7 +2032,6 @@
         </w:rPr>
         <w:t>, where the </w:t>
       </w:r>
-      <w:proofErr w:type="spellStart"/>
       <w:r>
         <w:rPr>
           <w:rFonts w:ascii="Consolas" w:eastAsia="Times New Roman" w:hAnsi="Consolas" w:cs="Courier New"/>
@@ -2288,7 +2051,6 @@
         </w:rPr>
         <w:t>th</w:t>
       </w:r>
-      <w:proofErr w:type="spellEnd"/>
       <w:r>
         <w:rPr>
           <w:rFonts w:ascii="Arial" w:eastAsia="Times New Roman" w:hAnsi="Arial" w:cs="Arial"/>
@@ -2318,7 +2080,6 @@
         </w:rPr>
         <w:t> files occurred during the </w:t>
       </w:r>
-      <w:proofErr w:type="spellStart"/>
       <w:r>
         <w:rPr>
           <w:rFonts w:ascii="Consolas" w:eastAsia="Times New Roman" w:hAnsi="Consolas" w:cs="Courier New"/>
@@ -2338,7 +2099,6 @@
         </w:rPr>
         <w:t>th</w:t>
       </w:r>
-      <w:proofErr w:type="spellEnd"/>
       <w:r>
         <w:rPr>
           <w:rFonts w:ascii="Arial" w:eastAsia="Times New Roman" w:hAnsi="Arial" w:cs="Arial"/>
@@ -2429,10 +2189,7 @@
         <w:t>1:10</w:t>
       </w:r>
     </w:p>
-    <w:p>
-      <w:bookmarkStart w:id="0" w:name="_GoBack"/>
-      <w:bookmarkEnd w:id="0"/>
-    </w:p>
+    <w:p/>
     <w:sectPr>
       <w:pgSz w:w="12240" w:h="15840"/>
       <w:pgMar w:top="1440" w:right="1440" w:bottom="1440" w:left="1440" w:header="720" w:footer="720" w:gutter="0"/>

</xml_diff>